<commit_message>
New translations email 10-1 [template] partner email – thank you email (without photos).docx (Korean)
</commit_message>
<xml_diff>
--- a/public/email/crowdin/translations/ko/Email 10-1 [TEMPLATE] Partner email – thank you email (without photos).docx
+++ b/public/email/crowdin/translations/ko/Email 10-1 [TEMPLATE] Partner email – thank you email (without photos).docx
@@ -45,7 +45,7 @@
         <w:pStyle w:val="P68B1DB1-Normal2"/>
       </w:pPr>
       <w:r>
-        <w:t>English</w:t>
+        <w:t>영어</w:t>
       </w:r>
     </w:p>
     <w:p/>
@@ -135,7 +135,7 @@
               <w:spacing w:line="240" w:lineRule="auto"/>
             </w:pPr>
             <w:r>
-              <w:t xml:space="preserve">Event attendees</w:t>
+              <w:t xml:space="preserve">이벤트 참석자</w:t>
             </w:r>
           </w:p>
         </w:tc>

</xml_diff>